<commit_message>
Add phs 121 questions
</commit_message>
<xml_diff>
--- a/year1/second-semester/geg124/3. circular-motion.docx
+++ b/year1/second-semester/geg124/3. circular-motion.docx
@@ -5,47 +5,90 @@
     <w:p>
       <w:pPr>
         <w:pStyle w:val="Normal"/>
-        <w:bidi w:val="0"/>
-        <w:jc w:val="left"/>
-        <w:rPr/>
-      </w:pPr>
-      <w:r>
-        <w:rPr/>
-        <w:t>CIRCULAR MOTION</w:t>
-      </w:r>
-    </w:p>
-    <w:p>
-      <w:pPr>
-        <w:pStyle w:val="Normal"/>
-        <w:bidi w:val="0"/>
-        <w:jc w:val="left"/>
-        <w:rPr/>
-      </w:pPr>
-      <w:r>
-        <w:rPr/>
-        <w:t>Curvilinear motion is the motion of a particle moving along a curve</w:t>
-      </w:r>
-    </w:p>
-    <w:p>
-      <w:pPr>
-        <w:pStyle w:val="Normal"/>
-        <w:bidi w:val="0"/>
-        <w:jc w:val="left"/>
-        <w:rPr/>
-      </w:pPr>
-      <w:r>
-        <w:rPr/>
-      </w:r>
-    </w:p>
-    <w:p>
-      <w:pPr>
-        <w:pStyle w:val="Normal"/>
-        <w:bidi w:val="0"/>
-        <w:jc w:val="left"/>
-        <w:rPr/>
-      </w:pPr>
-      <w:r>
-        <w:rPr/>
+        <w:tabs>
+          <w:tab w:val="clear" w:pos="709"/>
+          <w:tab w:val="left" w:pos="2535" w:leader="none"/>
+        </w:tabs>
+        <w:bidi w:val="0"/>
+        <w:jc w:val="center"/>
+        <w:rPr>
+          <w:rFonts w:ascii="Liberation Mono" w:hAnsi="Liberation Mono"/>
+          <w:b/>
+          <w:b/>
+          <w:bCs/>
+          <w:sz w:val="80"/>
+          <w:szCs w:val="80"/>
+          <w:u w:val="single"/>
+        </w:rPr>
+      </w:pPr>
+      <w:r>
+        <w:rPr>
+          <w:rFonts w:ascii="Liberation Mono" w:hAnsi="Liberation Mono"/>
+          <w:b/>
+          <w:bCs/>
+          <w:sz w:val="80"/>
+          <w:szCs w:val="80"/>
+          <w:u w:val="single"/>
+        </w:rPr>
+        <w:t>CURVILINEAR MOTION</w:t>
+      </w:r>
+    </w:p>
+    <w:p>
+      <w:pPr>
+        <w:pStyle w:val="Normal"/>
+        <w:bidi w:val="0"/>
+        <w:jc w:val="left"/>
+        <w:rPr>
+          <w:rFonts w:ascii="Liberation Mono" w:hAnsi="Liberation Mono"/>
+          <w:sz w:val="22"/>
+          <w:szCs w:val="22"/>
+        </w:rPr>
+      </w:pPr>
+      <w:r>
+        <w:rPr>
+          <w:rFonts w:ascii="Liberation Mono" w:hAnsi="Liberation Mono"/>
+          <w:sz w:val="22"/>
+          <w:szCs w:val="22"/>
+        </w:rPr>
+      </w:r>
+    </w:p>
+    <w:p>
+      <w:pPr>
+        <w:pStyle w:val="Normal"/>
+        <w:bidi w:val="0"/>
+        <w:jc w:val="left"/>
+        <w:rPr>
+          <w:rFonts w:ascii="Liberation Mono" w:hAnsi="Liberation Mono"/>
+          <w:sz w:val="22"/>
+          <w:szCs w:val="22"/>
+        </w:rPr>
+      </w:pPr>
+      <w:r>
+        <w:rPr>
+          <w:rFonts w:ascii="Liberation Mono" w:hAnsi="Liberation Mono"/>
+          <w:sz w:val="22"/>
+          <w:szCs w:val="22"/>
+        </w:rPr>
+        <w:t>Curvilinear motion is the motion of a particle moving along a curve.</w:t>
+      </w:r>
+    </w:p>
+    <w:p>
+      <w:pPr>
+        <w:pStyle w:val="Normal"/>
+        <w:bidi w:val="0"/>
+        <w:jc w:val="left"/>
+        <w:rPr>
+          <w:rFonts w:ascii="Liberation Mono" w:hAnsi="Liberation Mono"/>
+          <w:sz w:val="22"/>
+          <w:szCs w:val="22"/>
+        </w:rPr>
+      </w:pPr>
+      <w:r>
+        <w:rPr>
+          <w:rFonts w:ascii="Liberation Mono" w:hAnsi="Liberation Mono"/>
+          <w:sz w:val="22"/>
+          <w:szCs w:val="22"/>
+        </w:rPr>
         <w:t>The velocity of the particle is tangential to the path. However, the acceleration is not usually tangential to the path</w:t>
       </w:r>
     </w:p>
@@ -54,32 +97,44 @@
         <w:pStyle w:val="Normal"/>
         <w:bidi w:val="0"/>
         <w:jc w:val="left"/>
-        <w:rPr/>
-      </w:pPr>
-      <w:r>
-        <w:rPr/>
-      </w:r>
-    </w:p>
-    <w:p>
-      <w:pPr>
-        <w:pStyle w:val="Normal"/>
-        <w:bidi w:val="0"/>
-        <w:jc w:val="left"/>
-        <w:rPr/>
-      </w:pPr>
-      <w:r>
-        <w:rPr/>
-      </w:r>
-    </w:p>
-    <w:p>
-      <w:pPr>
-        <w:pStyle w:val="Normal"/>
-        <w:bidi w:val="0"/>
-        <w:jc w:val="left"/>
-        <w:rPr/>
-      </w:pPr>
-      <w:r>
-        <w:rPr/>
+        <w:rPr>
+          <w:rFonts w:ascii="Liberation Mono" w:hAnsi="Liberation Mono"/>
+          <w:sz w:val="22"/>
+          <w:szCs w:val="22"/>
+        </w:rPr>
+      </w:pPr>
+      <w:r>
+        <w:rPr>
+          <w:rFonts w:ascii="Liberation Mono" w:hAnsi="Liberation Mono"/>
+          <w:sz w:val="22"/>
+          <w:szCs w:val="22"/>
+        </w:rPr>
+      </w:r>
+    </w:p>
+    <w:p>
+      <w:pPr>
+        <w:pStyle w:val="Normal"/>
+        <w:bidi w:val="0"/>
+        <w:jc w:val="center"/>
+        <w:rPr>
+          <w:rFonts w:ascii="Liberation Mono" w:hAnsi="Liberation Mono"/>
+          <w:b/>
+          <w:b/>
+          <w:bCs/>
+          <w:sz w:val="64"/>
+          <w:szCs w:val="64"/>
+          <w:u w:val="single"/>
+        </w:rPr>
+      </w:pPr>
+      <w:r>
+        <w:rPr>
+          <w:rFonts w:ascii="Liberation Mono" w:hAnsi="Liberation Mono"/>
+          <w:b/>
+          <w:bCs/>
+          <w:sz w:val="64"/>
+          <w:szCs w:val="64"/>
+          <w:u w:val="single"/>
+        </w:rPr>
         <w:t>PROJECTILE MOTION</w:t>
       </w:r>
     </w:p>
@@ -88,10 +143,18 @@
         <w:pStyle w:val="Normal"/>
         <w:bidi w:val="0"/>
         <w:jc w:val="left"/>
-        <w:rPr/>
-      </w:pPr>
-      <w:r>
-        <w:rPr/>
+        <w:rPr>
+          <w:rFonts w:ascii="Liberation Mono" w:hAnsi="Liberation Mono"/>
+          <w:sz w:val="22"/>
+          <w:szCs w:val="22"/>
+        </w:rPr>
+      </w:pPr>
+      <w:r>
+        <w:rPr>
+          <w:rFonts w:ascii="Liberation Mono" w:hAnsi="Liberation Mono"/>
+          <w:sz w:val="22"/>
+          <w:szCs w:val="22"/>
+        </w:rPr>
         <w:t>Initially, before the projection of the particle,</w:t>
       </w:r>
     </w:p>
@@ -100,7 +163,11 @@
         <w:pStyle w:val="Normal"/>
         <w:bidi w:val="0"/>
         <w:jc w:val="left"/>
-        <w:rPr/>
+        <w:rPr>
+          <w:rFonts w:ascii="Liberation Mono" w:hAnsi="Liberation Mono"/>
+          <w:sz w:val="22"/>
+          <w:szCs w:val="22"/>
+        </w:rPr>
       </w:pPr>
       <w:r>
         <w:rPr/>
@@ -196,10 +263,18 @@
         <w:pStyle w:val="Normal"/>
         <w:bidi w:val="0"/>
         <w:jc w:val="left"/>
-        <w:rPr/>
-      </w:pPr>
-      <w:r>
-        <w:rPr/>
+        <w:rPr>
+          <w:rFonts w:ascii="Liberation Mono" w:hAnsi="Liberation Mono"/>
+          <w:sz w:val="22"/>
+          <w:szCs w:val="22"/>
+        </w:rPr>
+      </w:pPr>
+      <w:r>
+        <w:rPr>
+          <w:rFonts w:ascii="Liberation Mono" w:hAnsi="Liberation Mono"/>
+          <w:sz w:val="22"/>
+          <w:szCs w:val="22"/>
+        </w:rPr>
         <w:t>All at the origin</w:t>
       </w:r>
     </w:p>
@@ -208,18 +283,11 @@
         <w:pStyle w:val="Normal"/>
         <w:bidi w:val="0"/>
         <w:jc w:val="left"/>
-        <w:rPr/>
-      </w:pPr>
-      <w:r>
-        <w:rPr/>
-      </w:r>
-    </w:p>
-    <w:p>
-      <w:pPr>
-        <w:pStyle w:val="Normal"/>
-        <w:bidi w:val="0"/>
-        <w:jc w:val="left"/>
-        <w:rPr/>
+        <w:rPr>
+          <w:rFonts w:ascii="Liberation Mono" w:hAnsi="Liberation Mono"/>
+          <w:sz w:val="22"/>
+          <w:szCs w:val="22"/>
+        </w:rPr>
       </w:pPr>
       <w:r>
         <w:rPr/>
@@ -257,7 +325,11 @@
         </m:r>
       </m:oMath>
       <w:r>
-        <w:rPr/>
+        <w:rPr>
+          <w:rFonts w:ascii="Liberation Mono" w:hAnsi="Liberation Mono"/>
+          <w:sz w:val="22"/>
+          <w:szCs w:val="22"/>
+        </w:rPr>
         <w:t xml:space="preserve">, </w:t>
       </w:r>
       <w:r>
@@ -302,7 +374,11 @@
         </m:r>
       </m:oMath>
       <w:r>
-        <w:rPr/>
+        <w:rPr>
+          <w:rFonts w:ascii="Liberation Mono" w:hAnsi="Liberation Mono"/>
+          <w:sz w:val="22"/>
+          <w:szCs w:val="22"/>
+        </w:rPr>
         <w:t xml:space="preserve">, </w:t>
       </w:r>
       <w:r>
@@ -346,10 +422,37 @@
         <w:pStyle w:val="Normal"/>
         <w:bidi w:val="0"/>
         <w:jc w:val="left"/>
-        <w:rPr/>
-      </w:pPr>
-      <w:r>
-        <w:rPr/>
+        <w:rPr>
+          <w:rFonts w:ascii="Liberation Mono" w:hAnsi="Liberation Mono"/>
+          <w:sz w:val="22"/>
+          <w:szCs w:val="22"/>
+        </w:rPr>
+      </w:pPr>
+      <w:r>
+        <w:rPr>
+          <w:rFonts w:ascii="Liberation Mono" w:hAnsi="Liberation Mono"/>
+          <w:sz w:val="22"/>
+          <w:szCs w:val="22"/>
+        </w:rPr>
+      </w:r>
+    </w:p>
+    <w:p>
+      <w:pPr>
+        <w:pStyle w:val="Normal"/>
+        <w:bidi w:val="0"/>
+        <w:jc w:val="left"/>
+        <w:rPr>
+          <w:rFonts w:ascii="Liberation Mono" w:hAnsi="Liberation Mono"/>
+          <w:sz w:val="22"/>
+          <w:szCs w:val="22"/>
+        </w:rPr>
+      </w:pPr>
+      <w:r>
+        <w:rPr>
+          <w:rFonts w:ascii="Liberation Mono" w:hAnsi="Liberation Mono"/>
+          <w:sz w:val="22"/>
+          <w:szCs w:val="22"/>
+        </w:rPr>
         <w:t>When projected,</w:t>
       </w:r>
     </w:p>
@@ -358,7 +461,11 @@
         <w:pStyle w:val="Normal"/>
         <w:bidi w:val="0"/>
         <w:jc w:val="left"/>
-        <w:rPr/>
+        <w:rPr>
+          <w:rFonts w:ascii="Liberation Mono" w:hAnsi="Liberation Mono"/>
+          <w:sz w:val="22"/>
+          <w:szCs w:val="22"/>
+        </w:rPr>
       </w:pPr>
       <w:r>
         <w:rPr/>
@@ -435,7 +542,11 @@
         <w:pStyle w:val="Normal"/>
         <w:bidi w:val="0"/>
         <w:jc w:val="left"/>
-        <w:rPr/>
+        <w:rPr>
+          <w:rFonts w:ascii="Liberation Mono" w:hAnsi="Liberation Mono"/>
+          <w:sz w:val="22"/>
+          <w:szCs w:val="22"/>
+        </w:rPr>
       </w:pPr>
       <w:r>
         <w:rPr/>
@@ -500,7 +611,11 @@
         <w:pStyle w:val="Normal"/>
         <w:bidi w:val="0"/>
         <w:jc w:val="left"/>
-        <w:rPr/>
+        <w:rPr>
+          <w:rFonts w:ascii="Liberation Mono" w:hAnsi="Liberation Mono"/>
+          <w:sz w:val="22"/>
+          <w:szCs w:val="22"/>
+        </w:rPr>
       </w:pPr>
       <w:r>
         <w:rPr/>
@@ -560,7 +675,11 @@
         <w:pStyle w:val="Normal"/>
         <w:bidi w:val="0"/>
         <w:jc w:val="left"/>
-        <w:rPr/>
+        <w:rPr>
+          <w:rFonts w:ascii="Liberation Mono" w:hAnsi="Liberation Mono"/>
+          <w:sz w:val="22"/>
+          <w:szCs w:val="22"/>
+        </w:rPr>
       </w:pPr>
       <w:r>
         <w:rPr/>
@@ -620,10 +739,37 @@
         <w:pStyle w:val="Normal"/>
         <w:bidi w:val="0"/>
         <w:jc w:val="left"/>
-        <w:rPr/>
-      </w:pPr>
-      <w:r>
-        <w:rPr/>
+        <w:rPr>
+          <w:rFonts w:ascii="Liberation Mono" w:hAnsi="Liberation Mono"/>
+          <w:sz w:val="22"/>
+          <w:szCs w:val="22"/>
+        </w:rPr>
+      </w:pPr>
+      <w:r>
+        <w:rPr>
+          <w:rFonts w:ascii="Liberation Mono" w:hAnsi="Liberation Mono"/>
+          <w:sz w:val="22"/>
+          <w:szCs w:val="22"/>
+        </w:rPr>
+      </w:r>
+    </w:p>
+    <w:p>
+      <w:pPr>
+        <w:pStyle w:val="Normal"/>
+        <w:bidi w:val="0"/>
+        <w:jc w:val="left"/>
+        <w:rPr>
+          <w:rFonts w:ascii="Liberation Mono" w:hAnsi="Liberation Mono"/>
+          <w:sz w:val="22"/>
+          <w:szCs w:val="22"/>
+        </w:rPr>
+      </w:pPr>
+      <w:r>
+        <w:rPr>
+          <w:rFonts w:ascii="Liberation Mono" w:hAnsi="Liberation Mono"/>
+          <w:sz w:val="22"/>
+          <w:szCs w:val="22"/>
+        </w:rPr>
         <w:t>The horizontal motion in a projectile motion is uniform. Therefore, there is no acceleration</w:t>
       </w:r>
     </w:p>
@@ -632,42 +778,11 @@
         <w:pStyle w:val="Normal"/>
         <w:bidi w:val="0"/>
         <w:jc w:val="left"/>
-        <w:rPr/>
-      </w:pPr>
-      <w:r>
-        <w:rPr/>
-      </w:r>
-    </w:p>
-    <w:p>
-      <w:pPr>
-        <w:pStyle w:val="Normal"/>
-        <w:bidi w:val="0"/>
-        <w:jc w:val="left"/>
-        <w:rPr/>
-      </w:pPr>
-      <w:r>
-        <w:rPr/>
-        <w:t>v_y = u_y – gt</w:t>
-      </w:r>
-    </w:p>
-    <w:p>
-      <w:pPr>
-        <w:pStyle w:val="Normal"/>
-        <w:bidi w:val="0"/>
-        <w:jc w:val="left"/>
-        <w:rPr/>
-      </w:pPr>
-      <w:r>
-        <w:rPr/>
-        <w:t>x = {u rsub x}{t}</w:t>
-      </w:r>
-    </w:p>
-    <w:p>
-      <w:pPr>
-        <w:pStyle w:val="Normal"/>
-        <w:bidi w:val="0"/>
-        <w:jc w:val="left"/>
-        <w:rPr/>
+        <w:rPr>
+          <w:rFonts w:ascii="Liberation Mono" w:hAnsi="Liberation Mono"/>
+          <w:sz w:val="22"/>
+          <w:szCs w:val="22"/>
+        </w:rPr>
       </w:pPr>
       <w:r>
         <w:rPr/>
@@ -677,25 +792,13 @@
           <m:jc m:val="left"/>
         </m:oMathParaPr>
         <m:oMath>
-          <m:r>
-            <w:rPr>
-              <w:rFonts w:ascii="Cambria Math" w:hAnsi="Cambria Math"/>
-            </w:rPr>
-            <m:t xml:space="preserve">y</m:t>
-          </m:r>
-          <m:r>
-            <w:rPr>
-              <w:rFonts w:ascii="Cambria Math" w:hAnsi="Cambria Math"/>
-            </w:rPr>
-            <m:t xml:space="preserve">=</m:t>
-          </m:r>
           <m:sSub>
             <m:e>
               <m:r>
                 <w:rPr>
                   <w:rFonts w:ascii="Cambria Math" w:hAnsi="Cambria Math"/>
                 </w:rPr>
-                <m:t xml:space="preserve">u</m:t>
+                <m:t xml:space="preserve">v</m:t>
               </m:r>
             </m:e>
             <m:sub>
@@ -711,56 +814,44 @@
             <w:rPr>
               <w:rFonts w:ascii="Cambria Math" w:hAnsi="Cambria Math"/>
             </w:rPr>
+            <m:t xml:space="preserve">=</m:t>
+          </m:r>
+          <m:sSub>
+            <m:e>
+              <m:r>
+                <w:rPr>
+                  <w:rFonts w:ascii="Cambria Math" w:hAnsi="Cambria Math"/>
+                </w:rPr>
+                <m:t xml:space="preserve">u</m:t>
+              </m:r>
+            </m:e>
+            <m:sub>
+              <m:r>
+                <w:rPr>
+                  <w:rFonts w:ascii="Cambria Math" w:hAnsi="Cambria Math"/>
+                </w:rPr>
+                <m:t xml:space="preserve">y</m:t>
+              </m:r>
+            </m:sub>
+          </m:sSub>
+          <m:r>
+            <w:rPr>
+              <w:rFonts w:ascii="Cambria Math" w:hAnsi="Cambria Math"/>
+            </w:rPr>
+            <m:t xml:space="preserve">–</m:t>
+          </m:r>
+          <m:r>
+            <w:rPr>
+              <w:rFonts w:ascii="Cambria Math" w:hAnsi="Cambria Math"/>
+            </w:rPr>
+            <m:t xml:space="preserve">g</m:t>
+          </m:r>
+          <m:r>
+            <w:rPr>
+              <w:rFonts w:ascii="Cambria Math" w:hAnsi="Cambria Math"/>
+            </w:rPr>
             <m:t xml:space="preserve">t</m:t>
           </m:r>
-          <m:r>
-            <w:rPr>
-              <w:rFonts w:ascii="Cambria Math" w:hAnsi="Cambria Math"/>
-            </w:rPr>
-            <m:t xml:space="preserve">−</m:t>
-          </m:r>
-          <m:f>
-            <m:num>
-              <m:r>
-                <w:rPr>
-                  <w:rFonts w:ascii="Cambria Math" w:hAnsi="Cambria Math"/>
-                </w:rPr>
-                <m:t xml:space="preserve">1</m:t>
-              </m:r>
-            </m:num>
-            <m:den>
-              <m:r>
-                <w:rPr>
-                  <w:rFonts w:ascii="Cambria Math" w:hAnsi="Cambria Math"/>
-                </w:rPr>
-                <m:t xml:space="preserve">2</m:t>
-              </m:r>
-            </m:den>
-          </m:f>
-          <m:r>
-            <w:rPr>
-              <w:rFonts w:ascii="Cambria Math" w:hAnsi="Cambria Math"/>
-            </w:rPr>
-            <m:t xml:space="preserve">g</m:t>
-          </m:r>
-          <m:sSup>
-            <m:e>
-              <m:r>
-                <w:rPr>
-                  <w:rFonts w:ascii="Cambria Math" w:hAnsi="Cambria Math"/>
-                </w:rPr>
-                <m:t xml:space="preserve">t</m:t>
-              </m:r>
-            </m:e>
-            <m:sup>
-              <m:r>
-                <w:rPr>
-                  <w:rFonts w:ascii="Cambria Math" w:hAnsi="Cambria Math"/>
-                </w:rPr>
-                <m:t xml:space="preserve">2</m:t>
-              </m:r>
-            </m:sup>
-          </m:sSup>
         </m:oMath>
       </m:oMathPara>
     </w:p>
@@ -769,134 +860,11 @@
         <w:pStyle w:val="Normal"/>
         <w:bidi w:val="0"/>
         <w:jc w:val="left"/>
-        <w:rPr/>
-      </w:pPr>
-      <w:r>
-        <w:rPr/>
-        <w:t>The motion in vertical is uniformly accelerated. Therefore there is a constant acceleration of (-g)</w:t>
-      </w:r>
-    </w:p>
-    <w:p>
-      <w:pPr>
-        <w:pStyle w:val="Normal"/>
-        <w:bidi w:val="0"/>
-        <w:jc w:val="left"/>
-        <w:rPr/>
-      </w:pPr>
-      <w:r>
-        <w:rPr/>
-      </w:r>
-    </w:p>
-    <w:p>
-      <w:pPr>
-        <w:pStyle w:val="Normal"/>
-        <w:bidi w:val="0"/>
-        <w:jc w:val="left"/>
-        <w:rPr/>
-      </w:pPr>
-      <w:r>
-        <w:rPr/>
-        <w:t>QUESTIONS ON PROJECTILES</w:t>
-      </w:r>
-    </w:p>
-    <w:p>
-      <w:pPr>
-        <w:pStyle w:val="Normal"/>
-        <w:bidi w:val="0"/>
-        <w:jc w:val="left"/>
-        <w:rPr/>
-      </w:pPr>
-      <w:r>
-        <w:rPr/>
-      </w:r>
-    </w:p>
-    <w:p>
-      <w:pPr>
-        <w:pStyle w:val="Normal"/>
-        <w:bidi w:val="0"/>
-        <w:jc w:val="left"/>
-        <w:rPr/>
-      </w:pPr>
-      <w:r>
-        <w:rPr/>
-        <w:t>VELOCITY VECTOR</w:t>
-      </w:r>
-    </w:p>
-    <w:p>
-      <w:pPr>
-        <w:pStyle w:val="Normal"/>
-        <w:bidi w:val="0"/>
-        <w:jc w:val="left"/>
-        <w:rPr/>
-      </w:pPr>
-      <w:r>
-        <w:rPr/>
-        <w:t>The velocity vector of a particle is tangential to the path of the particle. Acceleration vector is not tangential</w:t>
-      </w:r>
-    </w:p>
-    <w:p>
-      <w:pPr>
-        <w:pStyle w:val="Normal"/>
-        <w:bidi w:val="0"/>
-        <w:jc w:val="left"/>
-        <w:rPr/>
-      </w:pPr>
-      <w:r>
-        <w:rPr/>
-      </w:r>
-    </w:p>
-    <w:p>
-      <w:pPr>
-        <w:pStyle w:val="Normal"/>
-        <w:bidi w:val="0"/>
-        <w:jc w:val="left"/>
-        <w:rPr/>
-      </w:pPr>
-      <w:r>
-        <w:rPr/>
-        <w:t>The velocity is tangential to the path and therefore will also have its unit vector (e_t) tangential to the path</w:t>
-      </w:r>
-    </w:p>
-    <w:p>
-      <w:pPr>
-        <w:pStyle w:val="Normal"/>
-        <w:bidi w:val="0"/>
-        <w:jc w:val="left"/>
-        <w:rPr/>
-      </w:pPr>
-      <w:r>
-        <w:rPr/>
-      </w:r>
-    </w:p>
-    <w:p>
-      <w:pPr>
-        <w:pStyle w:val="Normal"/>
-        <w:bidi w:val="0"/>
-        <w:jc w:val="left"/>
-        <w:rPr/>
-      </w:pPr>
-      <w:r>
-        <w:rPr/>
-        <w:t>When two particles P and P` are moving, the relative velocity between them is</w:t>
-      </w:r>
-    </w:p>
-    <w:p>
-      <w:pPr>
-        <w:pStyle w:val="Normal"/>
-        <w:bidi w:val="0"/>
-        <w:jc w:val="left"/>
-        <w:rPr/>
-      </w:pPr>
-      <w:r>
-        <w:rPr/>
-      </w:r>
-    </w:p>
-    <w:p>
-      <w:pPr>
-        <w:pStyle w:val="Normal"/>
-        <w:bidi w:val="0"/>
-        <w:jc w:val="left"/>
-        <w:rPr/>
+        <w:rPr>
+          <w:rFonts w:ascii="Liberation Mono" w:hAnsi="Liberation Mono"/>
+          <w:sz w:val="22"/>
+          <w:szCs w:val="22"/>
+        </w:rPr>
       </w:pPr>
       <w:r>
         <w:rPr/>
@@ -910,6 +878,438 @@
             <w:rPr>
               <w:rFonts w:ascii="Cambria Math" w:hAnsi="Cambria Math"/>
             </w:rPr>
+            <m:t xml:space="preserve">x</m:t>
+          </m:r>
+          <m:r>
+            <w:rPr>
+              <w:rFonts w:ascii="Cambria Math" w:hAnsi="Cambria Math"/>
+            </w:rPr>
+            <m:t xml:space="preserve">=</m:t>
+          </m:r>
+          <m:sSub>
+            <m:e>
+              <m:r>
+                <w:rPr>
+                  <w:rFonts w:ascii="Cambria Math" w:hAnsi="Cambria Math"/>
+                </w:rPr>
+                <m:t xml:space="preserve">u</m:t>
+              </m:r>
+            </m:e>
+            <m:sub>
+              <m:r>
+                <w:rPr>
+                  <w:rFonts w:ascii="Cambria Math" w:hAnsi="Cambria Math"/>
+                </w:rPr>
+                <m:t xml:space="preserve">x</m:t>
+              </m:r>
+            </m:sub>
+          </m:sSub>
+          <m:r>
+            <w:rPr>
+              <w:rFonts w:ascii="Cambria Math" w:hAnsi="Cambria Math"/>
+            </w:rPr>
+            <m:t xml:space="preserve">t</m:t>
+          </m:r>
+        </m:oMath>
+      </m:oMathPara>
+    </w:p>
+    <w:p>
+      <w:pPr>
+        <w:pStyle w:val="Normal"/>
+        <w:bidi w:val="0"/>
+        <w:jc w:val="left"/>
+        <w:rPr>
+          <w:rFonts w:ascii="Liberation Mono" w:hAnsi="Liberation Mono"/>
+          <w:sz w:val="22"/>
+          <w:szCs w:val="22"/>
+        </w:rPr>
+      </w:pPr>
+      <w:r>
+        <w:rPr/>
+      </w:r>
+      <m:oMathPara xmlns:m="http://schemas.openxmlformats.org/officeDocument/2006/math">
+        <m:oMathParaPr>
+          <m:jc m:val="left"/>
+        </m:oMathParaPr>
+        <m:oMath>
+          <m:r>
+            <w:rPr>
+              <w:rFonts w:ascii="Cambria Math" w:hAnsi="Cambria Math"/>
+            </w:rPr>
+            <m:t xml:space="preserve">y</m:t>
+          </m:r>
+          <m:r>
+            <w:rPr>
+              <w:rFonts w:ascii="Cambria Math" w:hAnsi="Cambria Math"/>
+            </w:rPr>
+            <m:t xml:space="preserve">=</m:t>
+          </m:r>
+          <m:sSub>
+            <m:e>
+              <m:r>
+                <w:rPr>
+                  <w:rFonts w:ascii="Cambria Math" w:hAnsi="Cambria Math"/>
+                </w:rPr>
+                <m:t xml:space="preserve">u</m:t>
+              </m:r>
+            </m:e>
+            <m:sub>
+              <m:r>
+                <w:rPr>
+                  <w:rFonts w:ascii="Cambria Math" w:hAnsi="Cambria Math"/>
+                </w:rPr>
+                <m:t xml:space="preserve">y</m:t>
+              </m:r>
+            </m:sub>
+          </m:sSub>
+          <m:r>
+            <w:rPr>
+              <w:rFonts w:ascii="Cambria Math" w:hAnsi="Cambria Math"/>
+            </w:rPr>
+            <m:t xml:space="preserve">t</m:t>
+          </m:r>
+          <m:r>
+            <w:rPr>
+              <w:rFonts w:ascii="Cambria Math" w:hAnsi="Cambria Math"/>
+            </w:rPr>
+            <m:t xml:space="preserve">−</m:t>
+          </m:r>
+          <m:f>
+            <m:num>
+              <m:r>
+                <w:rPr>
+                  <w:rFonts w:ascii="Cambria Math" w:hAnsi="Cambria Math"/>
+                </w:rPr>
+                <m:t xml:space="preserve">1</m:t>
+              </m:r>
+            </m:num>
+            <m:den>
+              <m:r>
+                <w:rPr>
+                  <w:rFonts w:ascii="Cambria Math" w:hAnsi="Cambria Math"/>
+                </w:rPr>
+                <m:t xml:space="preserve">2</m:t>
+              </m:r>
+            </m:den>
+          </m:f>
+          <m:r>
+            <w:rPr>
+              <w:rFonts w:ascii="Cambria Math" w:hAnsi="Cambria Math"/>
+            </w:rPr>
+            <m:t xml:space="preserve">g</m:t>
+          </m:r>
+          <m:sSup>
+            <m:e>
+              <m:r>
+                <w:rPr>
+                  <w:rFonts w:ascii="Cambria Math" w:hAnsi="Cambria Math"/>
+                </w:rPr>
+                <m:t xml:space="preserve">t</m:t>
+              </m:r>
+            </m:e>
+            <m:sup>
+              <m:r>
+                <w:rPr>
+                  <w:rFonts w:ascii="Cambria Math" w:hAnsi="Cambria Math"/>
+                </w:rPr>
+                <m:t xml:space="preserve">2</m:t>
+              </m:r>
+            </m:sup>
+          </m:sSup>
+        </m:oMath>
+      </m:oMathPara>
+    </w:p>
+    <w:p>
+      <w:pPr>
+        <w:pStyle w:val="Normal"/>
+        <w:bidi w:val="0"/>
+        <w:jc w:val="left"/>
+        <w:rPr>
+          <w:rFonts w:ascii="Liberation Mono" w:hAnsi="Liberation Mono"/>
+          <w:sz w:val="22"/>
+          <w:szCs w:val="22"/>
+        </w:rPr>
+      </w:pPr>
+      <w:r>
+        <w:rPr>
+          <w:rFonts w:ascii="Liberation Mono" w:hAnsi="Liberation Mono"/>
+          <w:sz w:val="22"/>
+          <w:szCs w:val="22"/>
+        </w:rPr>
+        <w:t>The motion in vertical is uniformly accelerated. Therefore there is a constant acceleration of (-g)</w:t>
+      </w:r>
+    </w:p>
+    <w:p>
+      <w:pPr>
+        <w:pStyle w:val="Normal"/>
+        <w:bidi w:val="0"/>
+        <w:jc w:val="left"/>
+        <w:rPr>
+          <w:rFonts w:ascii="Liberation Mono" w:hAnsi="Liberation Mono"/>
+          <w:sz w:val="22"/>
+          <w:szCs w:val="22"/>
+        </w:rPr>
+      </w:pPr>
+      <w:r>
+        <w:rPr>
+          <w:rFonts w:ascii="Liberation Mono" w:hAnsi="Liberation Mono"/>
+          <w:sz w:val="22"/>
+          <w:szCs w:val="22"/>
+        </w:rPr>
+      </w:r>
+    </w:p>
+    <w:p>
+      <w:pPr>
+        <w:pStyle w:val="Normal"/>
+        <w:bidi w:val="0"/>
+        <w:jc w:val="center"/>
+        <w:rPr>
+          <w:rFonts w:ascii="Liberation Mono" w:hAnsi="Liberation Mono"/>
+          <w:b/>
+          <w:b/>
+          <w:bCs/>
+          <w:sz w:val="52"/>
+          <w:szCs w:val="52"/>
+          <w:u w:val="single"/>
+        </w:rPr>
+      </w:pPr>
+      <w:r>
+        <w:rPr>
+          <w:rFonts w:ascii="Liberation Mono" w:hAnsi="Liberation Mono"/>
+          <w:b/>
+          <w:bCs/>
+          <w:sz w:val="52"/>
+          <w:szCs w:val="52"/>
+          <w:u w:val="single"/>
+        </w:rPr>
+        <w:t>QUESTIONS ON PROJECTILES</w:t>
+      </w:r>
+    </w:p>
+    <w:p>
+      <w:pPr>
+        <w:pStyle w:val="Normal"/>
+        <w:bidi w:val="0"/>
+        <w:jc w:val="left"/>
+        <w:rPr>
+          <w:rFonts w:ascii="Liberation Mono" w:hAnsi="Liberation Mono"/>
+          <w:sz w:val="22"/>
+          <w:szCs w:val="22"/>
+        </w:rPr>
+      </w:pPr>
+      <w:r>
+        <w:rPr>
+          <w:rFonts w:ascii="Liberation Mono" w:hAnsi="Liberation Mono"/>
+          <w:sz w:val="22"/>
+          <w:szCs w:val="22"/>
+        </w:rPr>
+      </w:r>
+    </w:p>
+    <w:p>
+      <w:pPr>
+        <w:pStyle w:val="Normal"/>
+        <w:bidi w:val="0"/>
+        <w:jc w:val="center"/>
+        <w:rPr>
+          <w:rFonts w:ascii="Liberation Mono" w:hAnsi="Liberation Mono"/>
+          <w:b/>
+          <w:b/>
+          <w:bCs/>
+          <w:sz w:val="64"/>
+          <w:szCs w:val="64"/>
+          <w:u w:val="single"/>
+        </w:rPr>
+      </w:pPr>
+      <w:r>
+        <w:rPr>
+          <w:rFonts w:ascii="Liberation Mono" w:hAnsi="Liberation Mono"/>
+          <w:b/>
+          <w:bCs/>
+          <w:sz w:val="64"/>
+          <w:szCs w:val="64"/>
+          <w:u w:val="single"/>
+        </w:rPr>
+        <w:t>VELOCITY VECTOR</w:t>
+      </w:r>
+    </w:p>
+    <w:p>
+      <w:pPr>
+        <w:pStyle w:val="Normal"/>
+        <w:bidi w:val="0"/>
+        <w:jc w:val="left"/>
+        <w:rPr>
+          <w:rFonts w:ascii="Liberation Mono" w:hAnsi="Liberation Mono"/>
+          <w:sz w:val="22"/>
+          <w:szCs w:val="22"/>
+        </w:rPr>
+      </w:pPr>
+      <w:r>
+        <w:rPr>
+          <w:rFonts w:ascii="Liberation Mono" w:hAnsi="Liberation Mono"/>
+          <w:sz w:val="22"/>
+          <w:szCs w:val="22"/>
+        </w:rPr>
+        <w:t>The velocity vector of a particle is tangential to the path of the particle. Acceleration vector is not tangential.</w:t>
+      </w:r>
+    </w:p>
+    <w:p>
+      <w:pPr>
+        <w:pStyle w:val="Normal"/>
+        <w:bidi w:val="0"/>
+        <w:jc w:val="left"/>
+        <w:rPr>
+          <w:rFonts w:ascii="Liberation Mono" w:hAnsi="Liberation Mono"/>
+          <w:sz w:val="22"/>
+          <w:szCs w:val="22"/>
+        </w:rPr>
+      </w:pPr>
+      <w:r>
+        <w:rPr>
+          <w:rFonts w:ascii="Liberation Mono" w:hAnsi="Liberation Mono"/>
+          <w:sz w:val="22"/>
+          <w:szCs w:val="22"/>
+        </w:rPr>
+      </w:r>
+    </w:p>
+    <w:p>
+      <w:pPr>
+        <w:pStyle w:val="Normal"/>
+        <w:bidi w:val="0"/>
+        <w:jc w:val="left"/>
+        <w:rPr>
+          <w:rFonts w:ascii="Liberation Mono" w:hAnsi="Liberation Mono"/>
+          <w:sz w:val="22"/>
+          <w:szCs w:val="22"/>
+        </w:rPr>
+      </w:pPr>
+      <w:r>
+        <w:rPr>
+          <w:rFonts w:ascii="Liberation Mono" w:hAnsi="Liberation Mono"/>
+          <w:sz w:val="22"/>
+          <w:szCs w:val="22"/>
+        </w:rPr>
+        <w:t xml:space="preserve">The velocity is tangential to the path and therefore will also have its unit vector </w:t>
+      </w:r>
+      <w:r>
+        <w:rPr/>
+      </w:r>
+      <m:oMath xmlns:m="http://schemas.openxmlformats.org/officeDocument/2006/math">
+        <m:d>
+          <m:dPr>
+            <m:begChr m:val="("/>
+            <m:endChr m:val=")"/>
+          </m:dPr>
+          <m:e>
+            <m:sSub>
+              <m:e>
+                <m:r>
+                  <w:rPr>
+                    <w:rFonts w:ascii="Cambria Math" w:hAnsi="Cambria Math"/>
+                  </w:rPr>
+                  <m:t xml:space="preserve">e</m:t>
+                </m:r>
+              </m:e>
+              <m:sub>
+                <m:r>
+                  <w:rPr>
+                    <w:rFonts w:ascii="Cambria Math" w:hAnsi="Cambria Math"/>
+                  </w:rPr>
+                  <m:t xml:space="preserve">t</m:t>
+                </m:r>
+              </m:sub>
+            </m:sSub>
+          </m:e>
+        </m:d>
+      </m:oMath>
+      <w:r>
+        <w:rPr>
+          <w:rFonts w:ascii="Liberation Mono" w:hAnsi="Liberation Mono"/>
+          <w:sz w:val="22"/>
+          <w:szCs w:val="22"/>
+        </w:rPr>
+        <w:t xml:space="preserve"> tangential to the path</w:t>
+      </w:r>
+    </w:p>
+    <w:p>
+      <w:pPr>
+        <w:pStyle w:val="Normal"/>
+        <w:bidi w:val="0"/>
+        <w:jc w:val="left"/>
+        <w:rPr>
+          <w:rFonts w:ascii="Liberation Mono" w:hAnsi="Liberation Mono"/>
+          <w:sz w:val="22"/>
+          <w:szCs w:val="22"/>
+        </w:rPr>
+      </w:pPr>
+      <w:r>
+        <w:rPr>
+          <w:rFonts w:ascii="Liberation Mono" w:hAnsi="Liberation Mono"/>
+          <w:sz w:val="22"/>
+          <w:szCs w:val="22"/>
+        </w:rPr>
+      </w:r>
+    </w:p>
+    <w:p>
+      <w:pPr>
+        <w:pStyle w:val="Normal"/>
+        <w:bidi w:val="0"/>
+        <w:jc w:val="left"/>
+        <w:rPr>
+          <w:rFonts w:ascii="Liberation Mono" w:hAnsi="Liberation Mono"/>
+          <w:sz w:val="22"/>
+          <w:szCs w:val="22"/>
+        </w:rPr>
+      </w:pPr>
+      <w:r>
+        <w:rPr>
+          <w:rFonts w:ascii="Liberation Mono" w:hAnsi="Liberation Mono"/>
+          <w:sz w:val="22"/>
+          <w:szCs w:val="22"/>
+        </w:rPr>
+        <w:t>When two particles P and P` are moving, the relative velocity between them is</w:t>
+      </w:r>
+    </w:p>
+    <w:p>
+      <w:pPr>
+        <w:pStyle w:val="Normal"/>
+        <w:bidi w:val="0"/>
+        <w:jc w:val="left"/>
+        <w:rPr>
+          <w:rFonts w:ascii="Liberation Mono" w:hAnsi="Liberation Mono"/>
+          <w:sz w:val="22"/>
+          <w:szCs w:val="22"/>
+        </w:rPr>
+      </w:pPr>
+      <w:r>
+        <w:rPr>
+          <w:rFonts w:ascii="Liberation Mono" w:hAnsi="Liberation Mono"/>
+          <w:sz w:val="22"/>
+          <w:szCs w:val="22"/>
+        </w:rPr>
+      </w:r>
+    </w:p>
+    <w:p>
+      <w:pPr>
+        <w:pStyle w:val="Normal"/>
+        <w:bidi w:val="0"/>
+        <w:jc w:val="left"/>
+        <w:rPr>
+          <w:rFonts w:ascii="Liberation Mono" w:hAnsi="Liberation Mono"/>
+          <w:sz w:val="22"/>
+          <w:szCs w:val="22"/>
+        </w:rPr>
+      </w:pPr>
+      <w:r>
+        <w:rPr/>
+      </w:r>
+      <m:oMathPara xmlns:m="http://schemas.openxmlformats.org/officeDocument/2006/math">
+        <m:oMathParaPr>
+          <m:jc m:val="left"/>
+        </m:oMathParaPr>
+        <m:oMath>
+          <m:r>
+            <w:rPr>
+              <w:rFonts w:ascii="Cambria Math" w:hAnsi="Cambria Math"/>
+            </w:rPr>
             <m:t xml:space="preserve">Δ</m:t>
           </m:r>
           <m:r>
@@ -974,10 +1374,18 @@
         <w:pStyle w:val="Normal"/>
         <w:bidi w:val="0"/>
         <w:jc w:val="left"/>
-        <w:rPr/>
-      </w:pPr>
-      <w:r>
-        <w:rPr/>
+        <w:rPr>
+          <w:rFonts w:ascii="Liberation Mono" w:hAnsi="Liberation Mono"/>
+          <w:sz w:val="22"/>
+          <w:szCs w:val="22"/>
+        </w:rPr>
+      </w:pPr>
+      <w:r>
+        <w:rPr>
+          <w:rFonts w:ascii="Liberation Mono" w:hAnsi="Liberation Mono"/>
+          <w:sz w:val="22"/>
+          <w:szCs w:val="22"/>
+        </w:rPr>
         <w:t>Also comparing their unit vectors</w:t>
       </w:r>
     </w:p>
@@ -986,7 +1394,11 @@
         <w:pStyle w:val="Normal"/>
         <w:bidi w:val="0"/>
         <w:jc w:val="left"/>
-        <w:rPr/>
+        <w:rPr>
+          <w:rFonts w:ascii="Liberation Mono" w:hAnsi="Liberation Mono"/>
+          <w:sz w:val="22"/>
+          <w:szCs w:val="22"/>
+        </w:rPr>
       </w:pPr>
       <w:r>
         <w:rPr/>
@@ -1100,10 +1512,18 @@
         <w:pStyle w:val="Normal"/>
         <w:bidi w:val="0"/>
         <w:jc w:val="left"/>
-        <w:rPr/>
-      </w:pPr>
-      <w:r>
-        <w:rPr/>
+        <w:rPr>
+          <w:rFonts w:ascii="Liberation Mono" w:hAnsi="Liberation Mono"/>
+          <w:sz w:val="22"/>
+          <w:szCs w:val="22"/>
+        </w:rPr>
+      </w:pPr>
+      <w:r>
+        <w:rPr>
+          <w:rFonts w:ascii="Liberation Mono" w:hAnsi="Liberation Mono"/>
+          <w:sz w:val="22"/>
+          <w:szCs w:val="22"/>
+        </w:rPr>
         <w:t xml:space="preserve">The angle between these two tangential unit vectors is </w:t>
       </w:r>
       <w:r>
@@ -1129,7 +1549,11 @@
         <w:pStyle w:val="Normal"/>
         <w:bidi w:val="0"/>
         <w:jc w:val="left"/>
-        <w:rPr/>
+        <w:rPr>
+          <w:rFonts w:ascii="Liberation Mono" w:hAnsi="Liberation Mono"/>
+          <w:sz w:val="22"/>
+          <w:szCs w:val="22"/>
+        </w:rPr>
       </w:pPr>
       <w:r>
         <w:rPr/>
@@ -1221,10 +1645,18 @@
         <w:pStyle w:val="Normal"/>
         <w:bidi w:val="0"/>
         <w:jc w:val="left"/>
-        <w:rPr/>
-      </w:pPr>
-      <w:r>
-        <w:rPr/>
+        <w:rPr>
+          <w:rFonts w:ascii="Liberation Mono" w:hAnsi="Liberation Mono"/>
+          <w:sz w:val="22"/>
+          <w:szCs w:val="22"/>
+        </w:rPr>
+      </w:pPr>
+      <w:r>
+        <w:rPr>
+          <w:rFonts w:ascii="Liberation Mono" w:hAnsi="Liberation Mono"/>
+          <w:sz w:val="22"/>
+          <w:szCs w:val="22"/>
+        </w:rPr>
         <w:t>The relationship between the tangential unit vector and the normal unit vector is given by the relation</w:t>
       </w:r>
     </w:p>
@@ -1233,7 +1665,11 @@
         <w:pStyle w:val="Normal"/>
         <w:bidi w:val="0"/>
         <w:jc w:val="left"/>
-        <w:rPr/>
+        <w:rPr>
+          <w:rFonts w:ascii="Liberation Mono" w:hAnsi="Liberation Mono"/>
+          <w:sz w:val="22"/>
+          <w:szCs w:val="22"/>
+        </w:rPr>
       </w:pPr>
       <w:r>
         <w:rPr/>
@@ -1359,18 +1795,30 @@
         <w:pStyle w:val="Normal"/>
         <w:bidi w:val="0"/>
         <w:jc w:val="left"/>
-        <w:rPr/>
-      </w:pPr>
-      <w:r>
-        <w:rPr/>
-      </w:r>
-    </w:p>
-    <w:p>
-      <w:pPr>
-        <w:pStyle w:val="Normal"/>
-        <w:bidi w:val="0"/>
-        <w:jc w:val="left"/>
-        <w:rPr/>
+        <w:rPr>
+          <w:rFonts w:ascii="Liberation Mono" w:hAnsi="Liberation Mono"/>
+          <w:sz w:val="22"/>
+          <w:szCs w:val="22"/>
+        </w:rPr>
+      </w:pPr>
+      <w:r>
+        <w:rPr>
+          <w:rFonts w:ascii="Liberation Mono" w:hAnsi="Liberation Mono"/>
+          <w:sz w:val="22"/>
+          <w:szCs w:val="22"/>
+        </w:rPr>
+      </w:r>
+    </w:p>
+    <w:p>
+      <w:pPr>
+        <w:pStyle w:val="Normal"/>
+        <w:bidi w:val="0"/>
+        <w:jc w:val="left"/>
+        <w:rPr>
+          <w:rFonts w:ascii="Liberation Mono" w:hAnsi="Liberation Mono"/>
+          <w:sz w:val="22"/>
+          <w:szCs w:val="22"/>
+        </w:rPr>
       </w:pPr>
       <w:r>
         <w:rPr/>
@@ -1454,10 +1902,18 @@
         <w:pStyle w:val="Normal"/>
         <w:bidi w:val="0"/>
         <w:jc w:val="left"/>
-        <w:rPr/>
-      </w:pPr>
-      <w:r>
-        <w:rPr/>
+        <w:rPr>
+          <w:rFonts w:ascii="Liberation Mono" w:hAnsi="Liberation Mono"/>
+          <w:sz w:val="22"/>
+          <w:szCs w:val="22"/>
+        </w:rPr>
+      </w:pPr>
+      <w:r>
+        <w:rPr>
+          <w:rFonts w:ascii="Liberation Mono" w:hAnsi="Liberation Mono"/>
+          <w:sz w:val="22"/>
+          <w:szCs w:val="22"/>
+        </w:rPr>
         <w:t>From the above, it can be seen that the velocity vector that is tangential is.</w:t>
       </w:r>
     </w:p>
@@ -1466,7 +1922,11 @@
         <w:pStyle w:val="Normal"/>
         <w:bidi w:val="0"/>
         <w:jc w:val="left"/>
-        <w:rPr/>
+        <w:rPr>
+          <w:rFonts w:ascii="Liberation Mono" w:hAnsi="Liberation Mono"/>
+          <w:sz w:val="22"/>
+          <w:szCs w:val="22"/>
+        </w:rPr>
       </w:pPr>
       <w:r>
         <w:rPr/>
@@ -1527,7 +1987,11 @@
         <w:pStyle w:val="Normal"/>
         <w:bidi w:val="0"/>
         <w:jc w:val="left"/>
-        <w:rPr/>
+        <w:rPr>
+          <w:rFonts w:ascii="Liberation Mono" w:hAnsi="Liberation Mono"/>
+          <w:sz w:val="22"/>
+          <w:szCs w:val="22"/>
+        </w:rPr>
       </w:pPr>
       <w:r>
         <w:rPr/>
@@ -1588,7 +2052,11 @@
         <w:pStyle w:val="Normal"/>
         <w:bidi w:val="0"/>
         <w:jc w:val="left"/>
-        <w:rPr/>
+        <w:rPr>
+          <w:rFonts w:ascii="Liberation Mono" w:hAnsi="Liberation Mono"/>
+          <w:sz w:val="22"/>
+          <w:szCs w:val="22"/>
+        </w:rPr>
       </w:pPr>
       <w:r>
         <w:rPr/>
@@ -1675,10 +2143,18 @@
         <w:pStyle w:val="Normal"/>
         <w:bidi w:val="0"/>
         <w:jc w:val="left"/>
-        <w:rPr/>
-      </w:pPr>
-      <w:r>
-        <w:rPr/>
+        <w:rPr>
+          <w:rFonts w:ascii="Liberation Mono" w:hAnsi="Liberation Mono"/>
+          <w:sz w:val="22"/>
+          <w:szCs w:val="22"/>
+        </w:rPr>
+      </w:pPr>
+      <w:r>
+        <w:rPr>
+          <w:rFonts w:ascii="Liberation Mono" w:hAnsi="Liberation Mono"/>
+          <w:sz w:val="22"/>
+          <w:szCs w:val="22"/>
+        </w:rPr>
         <w:t>From here, applying the product rule,</w:t>
       </w:r>
     </w:p>
@@ -1687,7 +2163,11 @@
         <w:pStyle w:val="Normal"/>
         <w:bidi w:val="0"/>
         <w:jc w:val="left"/>
-        <w:rPr/>
+        <w:rPr>
+          <w:rFonts w:ascii="Liberation Mono" w:hAnsi="Liberation Mono"/>
+          <w:sz w:val="22"/>
+          <w:szCs w:val="22"/>
+        </w:rPr>
       </w:pPr>
       <w:r>
         <w:rPr/>
@@ -1808,7 +2288,11 @@
         <w:pStyle w:val="Normal"/>
         <w:bidi w:val="0"/>
         <w:jc w:val="left"/>
-        <w:rPr/>
+        <w:rPr>
+          <w:rFonts w:ascii="Liberation Mono" w:hAnsi="Liberation Mono"/>
+          <w:sz w:val="22"/>
+          <w:szCs w:val="22"/>
+        </w:rPr>
       </w:pPr>
       <w:r>
         <w:rPr/>
@@ -1953,19 +2437,103 @@
         <w:pStyle w:val="Normal"/>
         <w:bidi w:val="0"/>
         <w:jc w:val="left"/>
-        <w:rPr/>
-      </w:pPr>
-      <w:r>
-        <w:rPr/>
-        <w:t>e_n = {d{e_t}} over {d{%theta}}</w:t>
-      </w:r>
-    </w:p>
-    <w:p>
-      <w:pPr>
-        <w:pStyle w:val="Normal"/>
-        <w:bidi w:val="0"/>
-        <w:jc w:val="left"/>
-        <w:rPr/>
+        <w:rPr>
+          <w:rFonts w:ascii="Liberation Mono" w:hAnsi="Liberation Mono"/>
+          <w:sz w:val="22"/>
+          <w:szCs w:val="22"/>
+        </w:rPr>
+      </w:pPr>
+      <w:r>
+        <w:rPr>
+          <w:rFonts w:ascii="Liberation Mono" w:hAnsi="Liberation Mono"/>
+          <w:sz w:val="22"/>
+          <w:szCs w:val="22"/>
+        </w:rPr>
+      </w:r>
+      <m:oMathPara xmlns:m="http://schemas.openxmlformats.org/officeDocument/2006/math">
+        <m:oMathParaPr>
+          <m:jc m:val="left"/>
+        </m:oMathParaPr>
+        <m:oMath>
+          <m:sSub>
+            <m:e>
+              <m:r>
+                <w:rPr>
+                  <w:rFonts w:ascii="Cambria Math" w:hAnsi="Cambria Math"/>
+                </w:rPr>
+                <m:t xml:space="preserve">e</m:t>
+              </m:r>
+            </m:e>
+            <m:sub>
+              <m:r>
+                <w:rPr>
+                  <w:rFonts w:ascii="Cambria Math" w:hAnsi="Cambria Math"/>
+                </w:rPr>
+                <m:t xml:space="preserve">n</m:t>
+              </m:r>
+            </m:sub>
+          </m:sSub>
+          <m:r>
+            <w:rPr>
+              <w:rFonts w:ascii="Cambria Math" w:hAnsi="Cambria Math"/>
+            </w:rPr>
+            <m:t xml:space="preserve">=</m:t>
+          </m:r>
+          <m:f>
+            <m:num>
+              <m:r>
+                <w:rPr>
+                  <w:rFonts w:ascii="Cambria Math" w:hAnsi="Cambria Math"/>
+                </w:rPr>
+                <m:t xml:space="preserve">d</m:t>
+              </m:r>
+              <m:sSub>
+                <m:e>
+                  <m:r>
+                    <w:rPr>
+                      <w:rFonts w:ascii="Cambria Math" w:hAnsi="Cambria Math"/>
+                    </w:rPr>
+                    <m:t xml:space="preserve">e</m:t>
+                  </m:r>
+                </m:e>
+                <m:sub>
+                  <m:r>
+                    <w:rPr>
+                      <w:rFonts w:ascii="Cambria Math" w:hAnsi="Cambria Math"/>
+                    </w:rPr>
+                    <m:t xml:space="preserve">t</m:t>
+                  </m:r>
+                </m:sub>
+              </m:sSub>
+            </m:num>
+            <m:den>
+              <m:r>
+                <w:rPr>
+                  <w:rFonts w:ascii="Cambria Math" w:hAnsi="Cambria Math"/>
+                </w:rPr>
+                <m:t xml:space="preserve">d</m:t>
+              </m:r>
+              <m:r>
+                <w:rPr>
+                  <w:rFonts w:ascii="Cambria Math" w:hAnsi="Cambria Math"/>
+                </w:rPr>
+                <m:t xml:space="preserve">θ</m:t>
+              </m:r>
+            </m:den>
+          </m:f>
+        </m:oMath>
+      </m:oMathPara>
+    </w:p>
+    <w:p>
+      <w:pPr>
+        <w:pStyle w:val="Normal"/>
+        <w:bidi w:val="0"/>
+        <w:jc w:val="left"/>
+        <w:rPr>
+          <w:rFonts w:ascii="Liberation Mono" w:hAnsi="Liberation Mono"/>
+          <w:sz w:val="22"/>
+          <w:szCs w:val="22"/>
+        </w:rPr>
       </w:pPr>
       <w:r>
         <w:rPr/>
@@ -2031,7 +2599,11 @@
         <w:pStyle w:val="Normal"/>
         <w:bidi w:val="0"/>
         <w:jc w:val="left"/>
-        <w:rPr/>
+        <w:rPr>
+          <w:rFonts w:ascii="Liberation Mono" w:hAnsi="Liberation Mono"/>
+          <w:sz w:val="22"/>
+          <w:szCs w:val="22"/>
+        </w:rPr>
       </w:pPr>
       <w:r>
         <w:rPr/>
@@ -2079,7 +2651,11 @@
         <w:pStyle w:val="Normal"/>
         <w:bidi w:val="0"/>
         <w:jc w:val="left"/>
-        <w:rPr/>
+        <w:rPr>
+          <w:rFonts w:ascii="Liberation Mono" w:hAnsi="Liberation Mono"/>
+          <w:sz w:val="22"/>
+          <w:szCs w:val="22"/>
+        </w:rPr>
       </w:pPr>
       <w:r>
         <w:rPr/>
@@ -2127,7 +2703,11 @@
         <w:pStyle w:val="Normal"/>
         <w:bidi w:val="0"/>
         <w:jc w:val="left"/>
-        <w:rPr/>
+        <w:rPr>
+          <w:rFonts w:ascii="Liberation Mono" w:hAnsi="Liberation Mono"/>
+          <w:sz w:val="22"/>
+          <w:szCs w:val="22"/>
+        </w:rPr>
       </w:pPr>
       <w:r>
         <w:rPr/>
@@ -2272,7 +2852,11 @@
         <w:pStyle w:val="Normal"/>
         <w:bidi w:val="0"/>
         <w:jc w:val="left"/>
-        <w:rPr/>
+        <w:rPr>
+          <w:rFonts w:ascii="Liberation Mono" w:hAnsi="Liberation Mono"/>
+          <w:sz w:val="22"/>
+          <w:szCs w:val="22"/>
+        </w:rPr>
       </w:pPr>
       <w:r>
         <w:rPr/>
@@ -2386,7 +2970,11 @@
         <w:pStyle w:val="Normal"/>
         <w:bidi w:val="0"/>
         <w:jc w:val="left"/>
-        <w:rPr/>
+        <w:rPr>
+          <w:rFonts w:ascii="Liberation Mono" w:hAnsi="Liberation Mono"/>
+          <w:sz w:val="22"/>
+          <w:szCs w:val="22"/>
+        </w:rPr>
       </w:pPr>
       <w:r>
         <w:rPr/>
@@ -2520,7 +3108,11 @@
         <w:pStyle w:val="Normal"/>
         <w:bidi w:val="0"/>
         <w:jc w:val="left"/>
-        <w:rPr/>
+        <w:rPr>
+          <w:rFonts w:ascii="Liberation Mono" w:hAnsi="Liberation Mono"/>
+          <w:sz w:val="22"/>
+          <w:szCs w:val="22"/>
+        </w:rPr>
       </w:pPr>
       <w:r>
         <w:rPr/>
@@ -2592,7 +3184,11 @@
         <w:pStyle w:val="Normal"/>
         <w:bidi w:val="0"/>
         <w:jc w:val="left"/>
-        <w:rPr/>
+        <w:rPr>
+          <w:rFonts w:ascii="Liberation Mono" w:hAnsi="Liberation Mono"/>
+          <w:sz w:val="22"/>
+          <w:szCs w:val="22"/>
+        </w:rPr>
       </w:pPr>
       <w:r>
         <w:rPr/>
@@ -2618,16 +3214,24 @@
         </m:sSub>
       </m:oMath>
       <w:r>
-        <w:rPr/>
-        <w:t>, the tangential acceleration reflects the change in speed of the particle</w:t>
-      </w:r>
-    </w:p>
-    <w:p>
-      <w:pPr>
-        <w:pStyle w:val="Normal"/>
-        <w:bidi w:val="0"/>
-        <w:jc w:val="left"/>
-        <w:rPr/>
+        <w:rPr>
+          <w:rFonts w:ascii="Liberation Mono" w:hAnsi="Liberation Mono"/>
+          <w:sz w:val="22"/>
+          <w:szCs w:val="22"/>
+        </w:rPr>
+        <w:t>, the tangential acceleration (centripetal acceleration) reflects the change in speed of the particle</w:t>
+      </w:r>
+    </w:p>
+    <w:p>
+      <w:pPr>
+        <w:pStyle w:val="Normal"/>
+        <w:bidi w:val="0"/>
+        <w:jc w:val="left"/>
+        <w:rPr>
+          <w:rFonts w:ascii="Liberation Mono" w:hAnsi="Liberation Mono"/>
+          <w:sz w:val="22"/>
+          <w:szCs w:val="22"/>
+        </w:rPr>
       </w:pPr>
       <w:r>
         <w:rPr/>
@@ -2653,16 +3257,24 @@
         </m:sSub>
       </m:oMath>
       <w:r>
-        <w:rPr/>
-        <w:t>, the normal acceleration reflects the change of direction</w:t>
-      </w:r>
-    </w:p>
-    <w:p>
-      <w:pPr>
-        <w:pStyle w:val="Normal"/>
-        <w:bidi w:val="0"/>
-        <w:jc w:val="left"/>
-        <w:rPr/>
+        <w:rPr>
+          <w:rFonts w:ascii="Liberation Mono" w:hAnsi="Liberation Mono"/>
+          <w:sz w:val="22"/>
+          <w:szCs w:val="22"/>
+        </w:rPr>
+        <w:t>, the normal acceleration (centrifugal acceleration) reflects the change of direction</w:t>
+      </w:r>
+    </w:p>
+    <w:p>
+      <w:pPr>
+        <w:pStyle w:val="Normal"/>
+        <w:bidi w:val="0"/>
+        <w:jc w:val="left"/>
+        <w:rPr>
+          <w:rFonts w:ascii="Liberation Mono" w:hAnsi="Liberation Mono"/>
+          <w:sz w:val="22"/>
+          <w:szCs w:val="22"/>
+        </w:rPr>
       </w:pPr>
       <w:r>
         <w:rPr/>

</xml_diff>